<commit_message>
diagrams edit by Martin Broz
</commit_message>
<xml_diff>
--- a/autoreferat.docx
+++ b/autoreferat.docx
@@ -7025,16 +7025,25 @@
         <w:fldChar w:fldCharType="end"/>
       </w:r>
       <w:r>
-        <w:t>. Tie sú obvykle veľmi všeobecné a sú popísané jednou alebo veľmi malým počtom rovníc. Napríklad v Tabuľke</w:t>
-      </w:r>
-      <w:r>
-        <w:t xml:space="preserve"> 2 sú analógie týchto nových komponent ku štandardným komponentom elektrického obvodu, ktoré sú už v jazyku Modelica zaužívané.</w:t>
-      </w:r>
-      <w:r>
-        <w:t xml:space="preserve"> </w:t>
-      </w:r>
-      <w:r>
-        <w:t>O</w:t>
+        <w:t xml:space="preserve">. Tie sú obvykle veľmi všeobecné a sú popísané jednou alebo veľmi malým počtom rovníc. </w:t>
+      </w:r>
+      <w:r>
+        <w:t>Niektoré sú analógiou</w:t>
+      </w:r>
+      <w:r>
+        <w:t xml:space="preserve"> ku štandardným </w:t>
+      </w:r>
+      <w:r>
+        <w:t>komponentom elektrického obvodu</w:t>
+      </w:r>
+      <w:r>
+        <w:t>.</w:t>
+      </w:r>
+      <w:r>
+        <w:t xml:space="preserve"> </w:t>
+      </w:r>
+      <w:r>
+        <w:t>Napríklad o</w:t>
       </w:r>
       <w:r>
         <w:t xml:space="preserve">dpor je definovaný ako Ohmov zákon, akumulácia je </w:t>
@@ -7055,13 +7064,16 @@
         <w:t xml:space="preserve">. </w:t>
       </w:r>
       <w:r>
-        <w:t xml:space="preserve">Daná tabuľka </w:t>
-      </w:r>
-      <w:r>
-        <w:t xml:space="preserve">2 </w:t>
-      </w:r>
-      <w:r>
-        <w:t xml:space="preserve">však zďaleka nie je vyčerpávajúci zoznam základných komponent. Komponenty ako chemická reakcia, ideálny radiátor alebo zmeny populácie na v prepočte na jedinca, sú natoľko </w:t>
+        <w:t>Avšak mnohé k</w:t>
+      </w:r>
+      <w:r>
+        <w:t>omponenty ako chemická reakcia, ideálny r</w:t>
+      </w:r>
+      <w:r>
+        <w:t>adiátor alebo zmeny populácie</w:t>
+      </w:r>
+      <w:r>
+        <w:t xml:space="preserve"> v prepočte na jedinca, sú natoľko </w:t>
       </w:r>
       <w:proofErr w:type="spellStart"/>
       <w:r>
@@ -7105,1273 +7117,20 @@
         <w:t>.</w:t>
       </w:r>
       <w:r>
-        <w:br w:type="page"/>
-      </w:r>
-    </w:p>
-    <w:tbl>
-      <w:tblPr>
-        <w:tblW w:w="6232" w:type="dxa"/>
-        <w:jc w:val="center"/>
-        <w:tblBorders>
-          <w:top w:val="single" w:sz="4" w:space="0" w:color="DBDBDB"/>
-          <w:left w:val="single" w:sz="4" w:space="0" w:color="DBDBDB"/>
-          <w:bottom w:val="single" w:sz="4" w:space="0" w:color="DBDBDB"/>
-          <w:right w:val="single" w:sz="4" w:space="0" w:color="BFBFBF" w:themeColor="background1" w:themeShade="BF"/>
-          <w:insideH w:val="single" w:sz="4" w:space="0" w:color="BFBFBF" w:themeColor="background1" w:themeShade="BF"/>
-          <w:insideV w:val="single" w:sz="4" w:space="0" w:color="BFBFBF" w:themeColor="background1" w:themeShade="BF"/>
-        </w:tblBorders>
-        <w:tblLayout w:type="fixed"/>
-        <w:tblLook w:val="04A0" w:firstRow="1" w:lastRow="0" w:firstColumn="1" w:lastColumn="0" w:noHBand="0" w:noVBand="1"/>
-      </w:tblPr>
-      <w:tblGrid>
-        <w:gridCol w:w="1312"/>
-        <w:gridCol w:w="1802"/>
-        <w:gridCol w:w="1559"/>
-        <w:gridCol w:w="1559"/>
-      </w:tblGrid>
-      <w:tr>
-        <w:trPr>
-          <w:trHeight w:val="333"/>
-          <w:jc w:val="center"/>
-        </w:trPr>
-        <w:tc>
-          <w:tcPr>
-            <w:tcW w:w="1312" w:type="dxa"/>
-            <w:tcBorders>
-              <w:bottom w:val="single" w:sz="4" w:space="0" w:color="BFBFBF" w:themeColor="background1" w:themeShade="BF"/>
-            </w:tcBorders>
-            <w:shd w:val="clear" w:color="auto" w:fill="EDEDED"/>
-            <w:vAlign w:val="center"/>
-          </w:tcPr>
-          <w:p>
-            <w:pPr>
-              <w:autoSpaceDE w:val="0"/>
-              <w:autoSpaceDN w:val="0"/>
-              <w:adjustRightInd w:val="0"/>
-              <w:spacing w:after="0" w:line="240" w:lineRule="auto"/>
-              <w:jc w:val="center"/>
-              <w:rPr>
-                <w:rFonts w:ascii="Times New Roman" w:eastAsia="Calibri" w:hAnsi="Times New Roman" w:cs="Times New Roman"/>
-                <w:b/>
-                <w:bCs/>
-                <w:color w:val="000000"/>
-                <w:sz w:val="20"/>
-              </w:rPr>
-            </w:pPr>
-            <w:r>
-              <w:rPr>
-                <w:rFonts w:ascii="Times New Roman" w:eastAsia="Calibri" w:hAnsi="Times New Roman" w:cs="Times New Roman"/>
-                <w:b/>
-                <w:bCs/>
-                <w:color w:val="000000"/>
-                <w:sz w:val="20"/>
-              </w:rPr>
-              <w:lastRenderedPageBreak/>
-              <w:t>Dom</w:t>
-            </w:r>
-            <w:r>
-              <w:rPr>
-                <w:rFonts w:ascii="Times New Roman" w:eastAsia="Calibri" w:hAnsi="Times New Roman" w:cs="Times New Roman"/>
-                <w:b/>
-                <w:bCs/>
-                <w:color w:val="000000"/>
-                <w:sz w:val="20"/>
-              </w:rPr>
-              <w:t>éna</w:t>
-            </w:r>
-          </w:p>
-        </w:tc>
-        <w:tc>
-          <w:tcPr>
-            <w:tcW w:w="1802" w:type="dxa"/>
-            <w:tcBorders>
-              <w:bottom w:val="single" w:sz="4" w:space="0" w:color="BFBFBF" w:themeColor="background1" w:themeShade="BF"/>
-            </w:tcBorders>
-            <w:shd w:val="clear" w:color="auto" w:fill="EDEDED"/>
-            <w:vAlign w:val="center"/>
-          </w:tcPr>
-          <w:p>
-            <w:pPr>
-              <w:autoSpaceDE w:val="0"/>
-              <w:autoSpaceDN w:val="0"/>
-              <w:adjustRightInd w:val="0"/>
-              <w:spacing w:after="0" w:line="240" w:lineRule="auto"/>
-              <w:jc w:val="center"/>
-              <w:rPr>
-                <w:rFonts w:ascii="Times New Roman" w:eastAsia="Calibri" w:hAnsi="Times New Roman" w:cs="Times New Roman"/>
-                <w:b/>
-                <w:bCs/>
-                <w:color w:val="000000"/>
-                <w:sz w:val="20"/>
-              </w:rPr>
-            </w:pPr>
-            <w:r>
-              <w:rPr>
-                <w:rFonts w:ascii="Times New Roman" w:eastAsia="Calibri" w:hAnsi="Times New Roman" w:cs="Times New Roman"/>
-                <w:b/>
-                <w:bCs/>
-                <w:color w:val="000000"/>
-                <w:sz w:val="20"/>
-              </w:rPr>
-              <w:t>Odpor</w:t>
-            </w:r>
-          </w:p>
-        </w:tc>
-        <w:tc>
-          <w:tcPr>
-            <w:tcW w:w="1559" w:type="dxa"/>
-            <w:tcBorders>
-              <w:bottom w:val="single" w:sz="4" w:space="0" w:color="BFBFBF" w:themeColor="background1" w:themeShade="BF"/>
-            </w:tcBorders>
-            <w:shd w:val="clear" w:color="auto" w:fill="EDEDED"/>
-            <w:vAlign w:val="center"/>
-          </w:tcPr>
-          <w:p>
-            <w:pPr>
-              <w:autoSpaceDE w:val="0"/>
-              <w:autoSpaceDN w:val="0"/>
-              <w:adjustRightInd w:val="0"/>
-              <w:spacing w:after="0" w:line="240" w:lineRule="auto"/>
-              <w:jc w:val="center"/>
-              <w:rPr>
-                <w:rFonts w:ascii="Times New Roman" w:eastAsia="Calibri" w:hAnsi="Times New Roman" w:cs="Times New Roman"/>
-                <w:b/>
-                <w:bCs/>
-                <w:color w:val="000000"/>
-                <w:sz w:val="20"/>
-              </w:rPr>
-            </w:pPr>
-            <w:r>
-              <w:rPr>
-                <w:rFonts w:ascii="Times New Roman" w:eastAsia="Calibri" w:hAnsi="Times New Roman" w:cs="Times New Roman"/>
-                <w:b/>
-                <w:bCs/>
-                <w:color w:val="000000"/>
-                <w:sz w:val="20"/>
-              </w:rPr>
-              <w:t>Akumulácia</w:t>
-            </w:r>
-          </w:p>
-        </w:tc>
-        <w:tc>
-          <w:tcPr>
-            <w:tcW w:w="1559" w:type="dxa"/>
-            <w:tcBorders>
-              <w:bottom w:val="single" w:sz="4" w:space="0" w:color="BFBFBF" w:themeColor="background1" w:themeShade="BF"/>
-            </w:tcBorders>
-            <w:shd w:val="clear" w:color="auto" w:fill="EDEDED"/>
-            <w:vAlign w:val="center"/>
-          </w:tcPr>
-          <w:p>
-            <w:pPr>
-              <w:autoSpaceDE w:val="0"/>
-              <w:autoSpaceDN w:val="0"/>
-              <w:adjustRightInd w:val="0"/>
-              <w:spacing w:after="0" w:line="240" w:lineRule="auto"/>
-              <w:jc w:val="center"/>
-              <w:rPr>
-                <w:rFonts w:ascii="Times New Roman" w:eastAsia="Calibri" w:hAnsi="Times New Roman" w:cs="Times New Roman"/>
-                <w:b/>
-                <w:bCs/>
-                <w:color w:val="000000"/>
-                <w:sz w:val="20"/>
-              </w:rPr>
-            </w:pPr>
-            <w:r>
-              <w:rPr>
-                <w:rFonts w:ascii="Times New Roman" w:eastAsia="Calibri" w:hAnsi="Times New Roman" w:cs="Times New Roman"/>
-                <w:b/>
-                <w:bCs/>
-                <w:color w:val="000000"/>
-                <w:sz w:val="20"/>
-              </w:rPr>
-              <w:t>Zotrvačnosť</w:t>
-            </w:r>
-          </w:p>
-        </w:tc>
-      </w:tr>
-      <w:tr>
-        <w:trPr>
-          <w:trHeight w:val="1200"/>
-          <w:jc w:val="center"/>
-        </w:trPr>
-        <w:tc>
-          <w:tcPr>
-            <w:tcW w:w="1312" w:type="dxa"/>
-            <w:tcBorders>
-              <w:top w:val="single" w:sz="4" w:space="0" w:color="BFBFBF" w:themeColor="background1" w:themeShade="BF"/>
-              <w:bottom w:val="double" w:sz="4" w:space="0" w:color="BFBFBF" w:themeColor="background1" w:themeShade="BF"/>
-            </w:tcBorders>
-            <w:vAlign w:val="center"/>
-          </w:tcPr>
-          <w:p>
-            <w:pPr>
-              <w:autoSpaceDE w:val="0"/>
-              <w:autoSpaceDN w:val="0"/>
-              <w:adjustRightInd w:val="0"/>
-              <w:spacing w:line="240" w:lineRule="auto"/>
-              <w:jc w:val="center"/>
-              <w:rPr>
-                <w:rFonts w:ascii="Times New Roman" w:eastAsia="Calibri" w:hAnsi="Times New Roman" w:cs="Times New Roman"/>
-                <w:bCs/>
-                <w:noProof/>
-                <w:color w:val="000000"/>
-                <w:sz w:val="20"/>
-              </w:rPr>
-            </w:pPr>
-            <w:r>
-              <w:rPr>
-                <w:rFonts w:ascii="Times New Roman" w:eastAsia="Calibri" w:hAnsi="Times New Roman" w:cs="Times New Roman"/>
-                <w:bCs/>
-                <w:noProof/>
-                <w:color w:val="000000"/>
-                <w:sz w:val="20"/>
-              </w:rPr>
-              <w:t>Elektrická</w:t>
-            </w:r>
-          </w:p>
-        </w:tc>
-        <w:tc>
-          <w:tcPr>
-            <w:tcW w:w="1802" w:type="dxa"/>
-            <w:tcBorders>
-              <w:top w:val="single" w:sz="4" w:space="0" w:color="BFBFBF" w:themeColor="background1" w:themeShade="BF"/>
-              <w:bottom w:val="double" w:sz="4" w:space="0" w:color="BFBFBF" w:themeColor="background1" w:themeShade="BF"/>
-            </w:tcBorders>
-            <w:vAlign w:val="center"/>
-          </w:tcPr>
-          <w:p>
-            <w:pPr>
-              <w:autoSpaceDE w:val="0"/>
-              <w:autoSpaceDN w:val="0"/>
-              <w:adjustRightInd w:val="0"/>
-              <w:spacing w:line="240" w:lineRule="auto"/>
-              <w:jc w:val="center"/>
-              <w:rPr>
-                <w:rFonts w:ascii="Times New Roman" w:eastAsia="Calibri" w:hAnsi="Times New Roman" w:cs="Times New Roman"/>
-                <w:bCs/>
-                <w:noProof/>
-                <w:color w:val="000000"/>
-                <w:sz w:val="20"/>
-              </w:rPr>
-            </w:pPr>
-            <w:r>
-              <w:rPr>
-                <w:rFonts w:ascii="Times New Roman" w:eastAsia="Calibri" w:hAnsi="Times New Roman" w:cs="Times New Roman"/>
-                <w:bCs/>
-                <w:noProof/>
-                <w:color w:val="000000"/>
-                <w:sz w:val="20"/>
-                <w:lang w:eastAsia="sk-SK"/>
-              </w:rPr>
-              <w:drawing>
-                <wp:inline distT="0" distB="0" distL="0" distR="0" wp14:anchorId="5AE332D4" wp14:editId="5921DCA2">
-                  <wp:extent cx="1082040" cy="624840"/>
-                  <wp:effectExtent l="0" t="0" r="3810" b="3810"/>
-                  <wp:docPr id="3" name="Obrázek 3" descr="resistor"/>
-                  <wp:cNvGraphicFramePr>
-                    <a:graphicFrameLocks xmlns:a="http://schemas.openxmlformats.org/drawingml/2006/main" noChangeAspect="1"/>
-                  </wp:cNvGraphicFramePr>
-                  <a:graphic xmlns:a="http://schemas.openxmlformats.org/drawingml/2006/main">
-                    <a:graphicData uri="http://schemas.openxmlformats.org/drawingml/2006/picture">
-                      <pic:pic xmlns:pic="http://schemas.openxmlformats.org/drawingml/2006/picture">
-                        <pic:nvPicPr>
-                          <pic:cNvPr id="0" name="Picture 423" descr="resistor"/>
-                          <pic:cNvPicPr>
-                            <a:picLocks noChangeAspect="1" noChangeArrowheads="1"/>
-                          </pic:cNvPicPr>
-                        </pic:nvPicPr>
-                        <pic:blipFill>
-                          <a:blip r:embed="rId12">
-                            <a:extLst>
-                              <a:ext uri="{28A0092B-C50C-407E-A947-70E740481C1C}">
-                                <a14:useLocalDpi xmlns:a14="http://schemas.microsoft.com/office/drawing/2010/main" val="0"/>
-                              </a:ext>
-                            </a:extLst>
-                          </a:blip>
-                          <a:srcRect/>
-                          <a:stretch>
-                            <a:fillRect/>
-                          </a:stretch>
-                        </pic:blipFill>
-                        <pic:spPr bwMode="auto">
-                          <a:xfrm>
-                            <a:off x="0" y="0"/>
-                            <a:ext cx="1082040" cy="624840"/>
-                          </a:xfrm>
-                          <a:prstGeom prst="rect">
-                            <a:avLst/>
-                          </a:prstGeom>
-                          <a:noFill/>
-                          <a:ln>
-                            <a:noFill/>
-                          </a:ln>
-                        </pic:spPr>
-                      </pic:pic>
-                    </a:graphicData>
-                  </a:graphic>
-                </wp:inline>
-              </w:drawing>
-            </w:r>
-          </w:p>
-        </w:tc>
-        <w:tc>
-          <w:tcPr>
-            <w:tcW w:w="1559" w:type="dxa"/>
-            <w:tcBorders>
-              <w:top w:val="single" w:sz="4" w:space="0" w:color="BFBFBF" w:themeColor="background1" w:themeShade="BF"/>
-              <w:bottom w:val="double" w:sz="4" w:space="0" w:color="BFBFBF" w:themeColor="background1" w:themeShade="BF"/>
-            </w:tcBorders>
-            <w:shd w:val="clear" w:color="auto" w:fill="auto"/>
-            <w:vAlign w:val="center"/>
-          </w:tcPr>
-          <w:p>
-            <w:pPr>
-              <w:autoSpaceDE w:val="0"/>
-              <w:autoSpaceDN w:val="0"/>
-              <w:adjustRightInd w:val="0"/>
-              <w:spacing w:line="240" w:lineRule="auto"/>
-              <w:jc w:val="center"/>
-              <w:rPr>
-                <w:rFonts w:ascii="Times New Roman" w:eastAsia="Calibri" w:hAnsi="Times New Roman" w:cs="Times New Roman"/>
-                <w:noProof/>
-                <w:color w:val="000000"/>
-                <w:sz w:val="20"/>
-              </w:rPr>
-            </w:pPr>
-            <w:r>
-              <w:object w:dxaOrig="1260" w:dyaOrig="456">
-                <v:shape id="_x0000_i1025" type="#_x0000_t75" style="width:63pt;height:22.8pt" o:ole="">
-                  <v:imagedata r:id="rId13" o:title=""/>
-                </v:shape>
-                <o:OLEObject Type="Embed" ProgID="PBrush" ShapeID="_x0000_i1025" DrawAspect="Content" ObjectID="_1494628566" r:id="rId14"/>
-              </w:object>
-            </w:r>
-          </w:p>
-        </w:tc>
-        <w:tc>
-          <w:tcPr>
-            <w:tcW w:w="1559" w:type="dxa"/>
-            <w:tcBorders>
-              <w:top w:val="single" w:sz="4" w:space="0" w:color="BFBFBF" w:themeColor="background1" w:themeShade="BF"/>
-              <w:bottom w:val="double" w:sz="4" w:space="0" w:color="BFBFBF" w:themeColor="background1" w:themeShade="BF"/>
-            </w:tcBorders>
-            <w:vAlign w:val="center"/>
-          </w:tcPr>
-          <w:p>
-            <w:pPr>
-              <w:autoSpaceDE w:val="0"/>
-              <w:autoSpaceDN w:val="0"/>
-              <w:adjustRightInd w:val="0"/>
-              <w:spacing w:line="240" w:lineRule="auto"/>
-              <w:jc w:val="center"/>
-              <w:rPr>
-                <w:rFonts w:ascii="Times New Roman" w:hAnsi="Times New Roman" w:cs="Times New Roman"/>
-              </w:rPr>
-            </w:pPr>
-            <w:r>
-              <w:rPr>
-                <w:rFonts w:ascii="Times New Roman" w:hAnsi="Times New Roman" w:cs="Times New Roman"/>
-              </w:rPr>
-              <w:object w:dxaOrig="1248" w:dyaOrig="396">
-                <v:shape id="_x0000_i1026" type="#_x0000_t75" style="width:61.2pt;height:22.8pt" o:ole="">
-                  <v:imagedata r:id="rId15" o:title=""/>
-                </v:shape>
-                <o:OLEObject Type="Embed" ProgID="PBrush" ShapeID="_x0000_i1026" DrawAspect="Content" ObjectID="_1494628567" r:id="rId16"/>
-              </w:object>
-            </w:r>
-          </w:p>
-        </w:tc>
-      </w:tr>
-      <w:tr>
-        <w:trPr>
-          <w:trHeight w:val="1200"/>
-          <w:jc w:val="center"/>
-        </w:trPr>
-        <w:tc>
-          <w:tcPr>
-            <w:tcW w:w="1312" w:type="dxa"/>
-            <w:tcBorders>
-              <w:top w:val="double" w:sz="4" w:space="0" w:color="BFBFBF" w:themeColor="background1" w:themeShade="BF"/>
-            </w:tcBorders>
-            <w:vAlign w:val="center"/>
-          </w:tcPr>
-          <w:p>
-            <w:pPr>
-              <w:autoSpaceDE w:val="0"/>
-              <w:autoSpaceDN w:val="0"/>
-              <w:adjustRightInd w:val="0"/>
-              <w:spacing w:line="240" w:lineRule="auto"/>
-              <w:jc w:val="center"/>
-              <w:rPr>
-                <w:rFonts w:ascii="Times New Roman" w:eastAsia="Calibri" w:hAnsi="Times New Roman" w:cs="Times New Roman"/>
-                <w:bCs/>
-                <w:i/>
-                <w:color w:val="000000"/>
-                <w:sz w:val="20"/>
-              </w:rPr>
-            </w:pPr>
-            <w:r>
-              <w:rPr>
-                <w:rFonts w:ascii="Times New Roman" w:eastAsia="Calibri" w:hAnsi="Times New Roman" w:cs="Times New Roman"/>
-                <w:bCs/>
-                <w:i/>
-                <w:noProof/>
-                <w:color w:val="000000"/>
-                <w:sz w:val="20"/>
-              </w:rPr>
-              <w:t>Tepelná</w:t>
-            </w:r>
-          </w:p>
-        </w:tc>
-        <w:tc>
-          <w:tcPr>
-            <w:tcW w:w="1802" w:type="dxa"/>
-            <w:tcBorders>
-              <w:top w:val="double" w:sz="4" w:space="0" w:color="BFBFBF" w:themeColor="background1" w:themeShade="BF"/>
-            </w:tcBorders>
-            <w:vAlign w:val="center"/>
-          </w:tcPr>
-          <w:p>
-            <w:pPr>
-              <w:autoSpaceDE w:val="0"/>
-              <w:autoSpaceDN w:val="0"/>
-              <w:adjustRightInd w:val="0"/>
-              <w:spacing w:line="240" w:lineRule="auto"/>
-              <w:jc w:val="center"/>
-              <w:rPr>
-                <w:rFonts w:ascii="Times New Roman" w:eastAsia="Calibri" w:hAnsi="Times New Roman" w:cs="Times New Roman"/>
-                <w:bCs/>
-                <w:color w:val="000000"/>
-                <w:sz w:val="20"/>
-              </w:rPr>
-            </w:pPr>
-            <w:r>
-              <w:rPr>
-                <w:rFonts w:ascii="Times New Roman" w:eastAsia="Calibri" w:hAnsi="Times New Roman" w:cs="Times New Roman"/>
-                <w:bCs/>
-                <w:noProof/>
-                <w:color w:val="000000"/>
-                <w:sz w:val="20"/>
-                <w:lang w:eastAsia="sk-SK"/>
-              </w:rPr>
-              <w:drawing>
-                <wp:inline distT="0" distB="0" distL="0" distR="0" wp14:anchorId="031A2918" wp14:editId="1DA722F6">
-                  <wp:extent cx="693420" cy="563880"/>
-                  <wp:effectExtent l="0" t="0" r="0" b="7620"/>
-                  <wp:docPr id="4" name="Obrázek 4" descr="C:\Users\marek\AppData\Local\Microsoft\Windows\INetCache\Content.Word\thermalConductor.png"/>
-                  <wp:cNvGraphicFramePr>
-                    <a:graphicFrameLocks xmlns:a="http://schemas.openxmlformats.org/drawingml/2006/main" noChangeAspect="1"/>
-                  </wp:cNvGraphicFramePr>
-                  <a:graphic xmlns:a="http://schemas.openxmlformats.org/drawingml/2006/main">
-                    <a:graphicData uri="http://schemas.openxmlformats.org/drawingml/2006/picture">
-                      <pic:pic xmlns:pic="http://schemas.openxmlformats.org/drawingml/2006/picture">
-                        <pic:nvPicPr>
-                          <pic:cNvPr id="0" name="Obrázek 6" descr="C:\Users\marek\AppData\Local\Microsoft\Windows\INetCache\Content.Word\thermalConductor.png"/>
-                          <pic:cNvPicPr>
-                            <a:picLocks noChangeAspect="1" noChangeArrowheads="1"/>
-                          </pic:cNvPicPr>
-                        </pic:nvPicPr>
-                        <pic:blipFill>
-                          <a:blip r:embed="rId17">
-                            <a:extLst>
-                              <a:ext uri="{28A0092B-C50C-407E-A947-70E740481C1C}">
-                                <a14:useLocalDpi xmlns:a14="http://schemas.microsoft.com/office/drawing/2010/main" val="0"/>
-                              </a:ext>
-                            </a:extLst>
-                          </a:blip>
-                          <a:srcRect/>
-                          <a:stretch>
-                            <a:fillRect/>
-                          </a:stretch>
-                        </pic:blipFill>
-                        <pic:spPr bwMode="auto">
-                          <a:xfrm>
-                            <a:off x="0" y="0"/>
-                            <a:ext cx="693420" cy="563880"/>
-                          </a:xfrm>
-                          <a:prstGeom prst="rect">
-                            <a:avLst/>
-                          </a:prstGeom>
-                          <a:noFill/>
-                          <a:ln>
-                            <a:noFill/>
-                          </a:ln>
-                        </pic:spPr>
-                      </pic:pic>
-                    </a:graphicData>
-                  </a:graphic>
-                </wp:inline>
-              </w:drawing>
-            </w:r>
-          </w:p>
-        </w:tc>
-        <w:tc>
-          <w:tcPr>
-            <w:tcW w:w="1559" w:type="dxa"/>
-            <w:tcBorders>
-              <w:top w:val="double" w:sz="4" w:space="0" w:color="BFBFBF" w:themeColor="background1" w:themeShade="BF"/>
-            </w:tcBorders>
-            <w:shd w:val="clear" w:color="auto" w:fill="auto"/>
-            <w:vAlign w:val="center"/>
-          </w:tcPr>
-          <w:p>
-            <w:pPr>
-              <w:autoSpaceDE w:val="0"/>
-              <w:autoSpaceDN w:val="0"/>
-              <w:adjustRightInd w:val="0"/>
-              <w:spacing w:line="240" w:lineRule="auto"/>
-              <w:jc w:val="center"/>
-              <w:rPr>
-                <w:rFonts w:ascii="Times New Roman" w:eastAsia="Calibri" w:hAnsi="Times New Roman" w:cs="Times New Roman"/>
-                <w:bCs/>
-                <w:color w:val="000000"/>
-                <w:sz w:val="20"/>
-              </w:rPr>
-            </w:pPr>
-            <w:r>
-              <w:rPr>
-                <w:rFonts w:ascii="Times New Roman" w:eastAsia="Calibri" w:hAnsi="Times New Roman" w:cs="Times New Roman"/>
-                <w:noProof/>
-                <w:color w:val="000000"/>
-                <w:sz w:val="20"/>
-                <w:lang w:eastAsia="sk-SK"/>
-              </w:rPr>
-              <w:drawing>
-                <wp:inline distT="0" distB="0" distL="0" distR="0" wp14:anchorId="2FF4F569" wp14:editId="637796E8">
-                  <wp:extent cx="632460" cy="678180"/>
-                  <wp:effectExtent l="0" t="0" r="0" b="7620"/>
-                  <wp:docPr id="19" name="Obrázek 19" descr="heat"/>
-                  <wp:cNvGraphicFramePr>
-                    <a:graphicFrameLocks xmlns:a="http://schemas.openxmlformats.org/drawingml/2006/main" noChangeAspect="1"/>
-                  </wp:cNvGraphicFramePr>
-                  <a:graphic xmlns:a="http://schemas.openxmlformats.org/drawingml/2006/main">
-                    <a:graphicData uri="http://schemas.openxmlformats.org/drawingml/2006/picture">
-                      <pic:pic xmlns:pic="http://schemas.openxmlformats.org/drawingml/2006/picture">
-                        <pic:nvPicPr>
-                          <pic:cNvPr id="0" name="Picture 430" descr="heat"/>
-                          <pic:cNvPicPr>
-                            <a:picLocks noChangeAspect="1" noChangeArrowheads="1"/>
-                          </pic:cNvPicPr>
-                        </pic:nvPicPr>
-                        <pic:blipFill>
-                          <a:blip r:embed="rId18">
-                            <a:extLst>
-                              <a:ext uri="{28A0092B-C50C-407E-A947-70E740481C1C}">
-                                <a14:useLocalDpi xmlns:a14="http://schemas.microsoft.com/office/drawing/2010/main" val="0"/>
-                              </a:ext>
-                            </a:extLst>
-                          </a:blip>
-                          <a:srcRect/>
-                          <a:stretch>
-                            <a:fillRect/>
-                          </a:stretch>
-                        </pic:blipFill>
-                        <pic:spPr bwMode="auto">
-                          <a:xfrm>
-                            <a:off x="0" y="0"/>
-                            <a:ext cx="632460" cy="678180"/>
-                          </a:xfrm>
-                          <a:prstGeom prst="rect">
-                            <a:avLst/>
-                          </a:prstGeom>
-                          <a:noFill/>
-                          <a:ln>
-                            <a:noFill/>
-                          </a:ln>
-                        </pic:spPr>
-                      </pic:pic>
-                    </a:graphicData>
-                  </a:graphic>
-                </wp:inline>
-              </w:drawing>
-            </w:r>
-          </w:p>
-        </w:tc>
-        <w:tc>
-          <w:tcPr>
-            <w:tcW w:w="1559" w:type="dxa"/>
-            <w:tcBorders>
-              <w:top w:val="double" w:sz="4" w:space="0" w:color="BFBFBF" w:themeColor="background1" w:themeShade="BF"/>
-            </w:tcBorders>
-            <w:vAlign w:val="center"/>
-          </w:tcPr>
-          <w:p>
-            <w:pPr>
-              <w:autoSpaceDE w:val="0"/>
-              <w:autoSpaceDN w:val="0"/>
-              <w:adjustRightInd w:val="0"/>
-              <w:spacing w:line="240" w:lineRule="auto"/>
-              <w:jc w:val="center"/>
-              <w:rPr>
-                <w:rFonts w:ascii="Times New Roman" w:eastAsia="Calibri" w:hAnsi="Times New Roman" w:cs="Times New Roman"/>
-                <w:noProof/>
-                <w:color w:val="000000"/>
-                <w:sz w:val="20"/>
-              </w:rPr>
-            </w:pPr>
-            <w:r>
-              <w:rPr>
-                <w:rFonts w:ascii="Times New Roman" w:eastAsia="Calibri" w:hAnsi="Times New Roman" w:cs="Times New Roman"/>
-                <w:noProof/>
-                <w:color w:val="000000"/>
-                <w:sz w:val="20"/>
-              </w:rPr>
-              <w:t>-</w:t>
-            </w:r>
-          </w:p>
-        </w:tc>
-      </w:tr>
-      <w:tr>
-        <w:trPr>
-          <w:jc w:val="center"/>
-        </w:trPr>
-        <w:tc>
-          <w:tcPr>
-            <w:tcW w:w="1312" w:type="dxa"/>
-            <w:vAlign w:val="center"/>
-          </w:tcPr>
-          <w:p>
-            <w:pPr>
-              <w:autoSpaceDE w:val="0"/>
-              <w:autoSpaceDN w:val="0"/>
-              <w:adjustRightInd w:val="0"/>
-              <w:spacing w:line="240" w:lineRule="auto"/>
-              <w:jc w:val="center"/>
-              <w:rPr>
-                <w:rFonts w:ascii="Times New Roman" w:eastAsia="Calibri" w:hAnsi="Times New Roman" w:cs="Times New Roman"/>
-                <w:bCs/>
-                <w:i/>
-                <w:color w:val="000000"/>
-                <w:sz w:val="20"/>
-              </w:rPr>
-            </w:pPr>
-            <w:r>
-              <w:rPr>
-                <w:rFonts w:ascii="Times New Roman" w:eastAsia="Calibri" w:hAnsi="Times New Roman" w:cs="Times New Roman"/>
-                <w:bCs/>
-                <w:i/>
-                <w:noProof/>
-                <w:color w:val="000000"/>
-                <w:sz w:val="20"/>
-              </w:rPr>
-              <w:t>Chemická</w:t>
-            </w:r>
-          </w:p>
-        </w:tc>
-        <w:tc>
-          <w:tcPr>
-            <w:tcW w:w="1802" w:type="dxa"/>
-            <w:vAlign w:val="center"/>
-          </w:tcPr>
-          <w:p>
-            <w:pPr>
-              <w:autoSpaceDE w:val="0"/>
-              <w:autoSpaceDN w:val="0"/>
-              <w:adjustRightInd w:val="0"/>
-              <w:spacing w:line="240" w:lineRule="auto"/>
-              <w:jc w:val="center"/>
-              <w:rPr>
-                <w:rFonts w:ascii="Times New Roman" w:eastAsia="Calibri" w:hAnsi="Times New Roman" w:cs="Times New Roman"/>
-                <w:bCs/>
-                <w:color w:val="000000"/>
-                <w:sz w:val="20"/>
-              </w:rPr>
-            </w:pPr>
-            <w:r>
-              <w:rPr>
-                <w:rFonts w:ascii="Times New Roman" w:eastAsia="Calibri" w:hAnsi="Times New Roman" w:cs="Times New Roman"/>
-                <w:bCs/>
-                <w:noProof/>
-                <w:color w:val="000000"/>
-                <w:sz w:val="20"/>
-                <w:lang w:eastAsia="sk-SK"/>
-              </w:rPr>
-              <w:drawing>
-                <wp:inline distT="0" distB="0" distL="0" distR="0" wp14:anchorId="7DE53358" wp14:editId="5CEFBAD7">
-                  <wp:extent cx="693420" cy="655320"/>
-                  <wp:effectExtent l="0" t="0" r="0" b="0"/>
-                  <wp:docPr id="6" name="Obrázek 6" descr="C:\Users\marek\AppData\Local\Microsoft\Windows\INetCache\Content.Word\chemicalDiffusion.png"/>
-                  <wp:cNvGraphicFramePr>
-                    <a:graphicFrameLocks xmlns:a="http://schemas.openxmlformats.org/drawingml/2006/main" noChangeAspect="1"/>
-                  </wp:cNvGraphicFramePr>
-                  <a:graphic xmlns:a="http://schemas.openxmlformats.org/drawingml/2006/main">
-                    <a:graphicData uri="http://schemas.openxmlformats.org/drawingml/2006/picture">
-                      <pic:pic xmlns:pic="http://schemas.openxmlformats.org/drawingml/2006/picture">
-                        <pic:nvPicPr>
-                          <pic:cNvPr id="0" name="Obrázek 5" descr="C:\Users\marek\AppData\Local\Microsoft\Windows\INetCache\Content.Word\chemicalDiffusion.png"/>
-                          <pic:cNvPicPr>
-                            <a:picLocks noChangeAspect="1" noChangeArrowheads="1"/>
-                          </pic:cNvPicPr>
-                        </pic:nvPicPr>
-                        <pic:blipFill>
-                          <a:blip r:embed="rId19">
-                            <a:extLst>
-                              <a:ext uri="{28A0092B-C50C-407E-A947-70E740481C1C}">
-                                <a14:useLocalDpi xmlns:a14="http://schemas.microsoft.com/office/drawing/2010/main" val="0"/>
-                              </a:ext>
-                            </a:extLst>
-                          </a:blip>
-                          <a:srcRect/>
-                          <a:stretch>
-                            <a:fillRect/>
-                          </a:stretch>
-                        </pic:blipFill>
-                        <pic:spPr bwMode="auto">
-                          <a:xfrm>
-                            <a:off x="0" y="0"/>
-                            <a:ext cx="693420" cy="655320"/>
-                          </a:xfrm>
-                          <a:prstGeom prst="rect">
-                            <a:avLst/>
-                          </a:prstGeom>
-                          <a:noFill/>
-                          <a:ln>
-                            <a:noFill/>
-                          </a:ln>
-                        </pic:spPr>
-                      </pic:pic>
-                    </a:graphicData>
-                  </a:graphic>
-                </wp:inline>
-              </w:drawing>
-            </w:r>
-          </w:p>
-        </w:tc>
-        <w:tc>
-          <w:tcPr>
-            <w:tcW w:w="1559" w:type="dxa"/>
-            <w:shd w:val="clear" w:color="auto" w:fill="auto"/>
-            <w:vAlign w:val="center"/>
-          </w:tcPr>
-          <w:p>
-            <w:pPr>
-              <w:autoSpaceDE w:val="0"/>
-              <w:autoSpaceDN w:val="0"/>
-              <w:adjustRightInd w:val="0"/>
-              <w:spacing w:line="240" w:lineRule="auto"/>
-              <w:jc w:val="center"/>
-              <w:rPr>
-                <w:rFonts w:ascii="Times New Roman" w:eastAsia="Calibri" w:hAnsi="Times New Roman" w:cs="Times New Roman"/>
-                <w:bCs/>
-                <w:color w:val="000000"/>
-                <w:sz w:val="20"/>
-              </w:rPr>
-            </w:pPr>
-            <w:r>
-              <w:rPr>
-                <w:rFonts w:ascii="Times New Roman" w:eastAsia="Calibri" w:hAnsi="Times New Roman" w:cs="Times New Roman"/>
-                <w:noProof/>
-                <w:color w:val="000000"/>
-                <w:sz w:val="20"/>
-                <w:lang w:eastAsia="sk-SK"/>
-              </w:rPr>
-              <w:drawing>
-                <wp:inline distT="0" distB="0" distL="0" distR="0" wp14:anchorId="73DFBE51" wp14:editId="69951F10">
-                  <wp:extent cx="662940" cy="609600"/>
-                  <wp:effectExtent l="0" t="0" r="3810" b="0"/>
-                  <wp:docPr id="23" name="Obrázek 23" descr="substance"/>
-                  <wp:cNvGraphicFramePr>
-                    <a:graphicFrameLocks xmlns:a="http://schemas.openxmlformats.org/drawingml/2006/main" noChangeAspect="1"/>
-                  </wp:cNvGraphicFramePr>
-                  <a:graphic xmlns:a="http://schemas.openxmlformats.org/drawingml/2006/main">
-                    <a:graphicData uri="http://schemas.openxmlformats.org/drawingml/2006/picture">
-                      <pic:pic xmlns:pic="http://schemas.openxmlformats.org/drawingml/2006/picture">
-                        <pic:nvPicPr>
-                          <pic:cNvPr id="0" name="Picture 426" descr="substance"/>
-                          <pic:cNvPicPr>
-                            <a:picLocks noChangeAspect="1" noChangeArrowheads="1"/>
-                          </pic:cNvPicPr>
-                        </pic:nvPicPr>
-                        <pic:blipFill>
-                          <a:blip r:embed="rId20">
-                            <a:extLst>
-                              <a:ext uri="{28A0092B-C50C-407E-A947-70E740481C1C}">
-                                <a14:useLocalDpi xmlns:a14="http://schemas.microsoft.com/office/drawing/2010/main" val="0"/>
-                              </a:ext>
-                            </a:extLst>
-                          </a:blip>
-                          <a:srcRect/>
-                          <a:stretch>
-                            <a:fillRect/>
-                          </a:stretch>
-                        </pic:blipFill>
-                        <pic:spPr bwMode="auto">
-                          <a:xfrm>
-                            <a:off x="0" y="0"/>
-                            <a:ext cx="662940" cy="609600"/>
-                          </a:xfrm>
-                          <a:prstGeom prst="rect">
-                            <a:avLst/>
-                          </a:prstGeom>
-                          <a:noFill/>
-                          <a:ln>
-                            <a:noFill/>
-                          </a:ln>
-                        </pic:spPr>
-                      </pic:pic>
-                    </a:graphicData>
-                  </a:graphic>
-                </wp:inline>
-              </w:drawing>
-            </w:r>
-          </w:p>
-        </w:tc>
-        <w:tc>
-          <w:tcPr>
-            <w:tcW w:w="1559" w:type="dxa"/>
-            <w:vAlign w:val="center"/>
-          </w:tcPr>
-          <w:p>
-            <w:pPr>
-              <w:autoSpaceDE w:val="0"/>
-              <w:autoSpaceDN w:val="0"/>
-              <w:adjustRightInd w:val="0"/>
-              <w:spacing w:line="240" w:lineRule="auto"/>
-              <w:jc w:val="center"/>
-              <w:rPr>
-                <w:rFonts w:ascii="Times New Roman" w:eastAsia="Calibri" w:hAnsi="Times New Roman" w:cs="Times New Roman"/>
-                <w:noProof/>
-                <w:color w:val="000000"/>
-                <w:sz w:val="20"/>
-              </w:rPr>
-            </w:pPr>
-            <w:r>
-              <w:rPr>
-                <w:rFonts w:ascii="Times New Roman" w:eastAsia="Calibri" w:hAnsi="Times New Roman" w:cs="Times New Roman"/>
-                <w:noProof/>
-                <w:color w:val="000000"/>
-                <w:sz w:val="20"/>
-              </w:rPr>
-              <w:t>-</w:t>
-            </w:r>
-          </w:p>
-        </w:tc>
-      </w:tr>
-      <w:tr>
-        <w:trPr>
-          <w:jc w:val="center"/>
-        </w:trPr>
-        <w:tc>
-          <w:tcPr>
-            <w:tcW w:w="1312" w:type="dxa"/>
-            <w:vAlign w:val="center"/>
-          </w:tcPr>
-          <w:p>
-            <w:pPr>
-              <w:autoSpaceDE w:val="0"/>
-              <w:autoSpaceDN w:val="0"/>
-              <w:adjustRightInd w:val="0"/>
-              <w:spacing w:line="240" w:lineRule="auto"/>
-              <w:jc w:val="center"/>
-              <w:rPr>
-                <w:rFonts w:ascii="Times New Roman" w:eastAsia="Calibri" w:hAnsi="Times New Roman" w:cs="Times New Roman"/>
-                <w:bCs/>
-                <w:i/>
-                <w:noProof/>
-                <w:color w:val="000000"/>
-                <w:sz w:val="20"/>
-              </w:rPr>
-            </w:pPr>
-            <w:r>
-              <w:rPr>
-                <w:rFonts w:ascii="Times New Roman" w:eastAsia="Calibri" w:hAnsi="Times New Roman" w:cs="Times New Roman"/>
-                <w:bCs/>
-                <w:i/>
-                <w:noProof/>
-                <w:color w:val="000000"/>
-                <w:sz w:val="20"/>
-              </w:rPr>
-              <w:t>Hydraulická</w:t>
-            </w:r>
-          </w:p>
-        </w:tc>
-        <w:tc>
-          <w:tcPr>
-            <w:tcW w:w="1802" w:type="dxa"/>
-            <w:vAlign w:val="center"/>
-          </w:tcPr>
-          <w:p>
-            <w:pPr>
-              <w:autoSpaceDE w:val="0"/>
-              <w:autoSpaceDN w:val="0"/>
-              <w:adjustRightInd w:val="0"/>
-              <w:spacing w:line="240" w:lineRule="auto"/>
-              <w:jc w:val="center"/>
-              <w:rPr>
-                <w:rFonts w:ascii="Times New Roman" w:eastAsia="Calibri" w:hAnsi="Times New Roman" w:cs="Times New Roman"/>
-                <w:bCs/>
-                <w:noProof/>
-                <w:color w:val="000000"/>
-                <w:sz w:val="20"/>
-              </w:rPr>
-            </w:pPr>
-            <w:r>
-              <w:rPr>
-                <w:rFonts w:ascii="Times New Roman" w:eastAsia="Calibri" w:hAnsi="Times New Roman" w:cs="Times New Roman"/>
-                <w:bCs/>
-                <w:noProof/>
-                <w:color w:val="000000"/>
-                <w:sz w:val="20"/>
-                <w:lang w:eastAsia="sk-SK"/>
-              </w:rPr>
-              <w:drawing>
-                <wp:inline distT="0" distB="0" distL="0" distR="0" wp14:anchorId="18D5898C" wp14:editId="530A8671">
-                  <wp:extent cx="693420" cy="670560"/>
-                  <wp:effectExtent l="0" t="0" r="0" b="0"/>
-                  <wp:docPr id="7" name="Obrázek 7" descr="C:\Users\marek\AppData\Local\Microsoft\Windows\INetCache\Content.Word\hydraulicConductor.png"/>
-                  <wp:cNvGraphicFramePr>
-                    <a:graphicFrameLocks xmlns:a="http://schemas.openxmlformats.org/drawingml/2006/main" noChangeAspect="1"/>
-                  </wp:cNvGraphicFramePr>
-                  <a:graphic xmlns:a="http://schemas.openxmlformats.org/drawingml/2006/main">
-                    <a:graphicData uri="http://schemas.openxmlformats.org/drawingml/2006/picture">
-                      <pic:pic xmlns:pic="http://schemas.openxmlformats.org/drawingml/2006/picture">
-                        <pic:nvPicPr>
-                          <pic:cNvPr id="0" name="Obrázek 24" descr="C:\Users\marek\AppData\Local\Microsoft\Windows\INetCache\Content.Word\hydraulicConductor.png"/>
-                          <pic:cNvPicPr>
-                            <a:picLocks noChangeAspect="1" noChangeArrowheads="1"/>
-                          </pic:cNvPicPr>
-                        </pic:nvPicPr>
-                        <pic:blipFill>
-                          <a:blip r:embed="rId21">
-                            <a:extLst>
-                              <a:ext uri="{28A0092B-C50C-407E-A947-70E740481C1C}">
-                                <a14:useLocalDpi xmlns:a14="http://schemas.microsoft.com/office/drawing/2010/main" val="0"/>
-                              </a:ext>
-                            </a:extLst>
-                          </a:blip>
-                          <a:srcRect/>
-                          <a:stretch>
-                            <a:fillRect/>
-                          </a:stretch>
-                        </pic:blipFill>
-                        <pic:spPr bwMode="auto">
-                          <a:xfrm>
-                            <a:off x="0" y="0"/>
-                            <a:ext cx="693420" cy="670560"/>
-                          </a:xfrm>
-                          <a:prstGeom prst="rect">
-                            <a:avLst/>
-                          </a:prstGeom>
-                          <a:noFill/>
-                          <a:ln>
-                            <a:noFill/>
-                          </a:ln>
-                        </pic:spPr>
-                      </pic:pic>
-                    </a:graphicData>
-                  </a:graphic>
-                </wp:inline>
-              </w:drawing>
-            </w:r>
-          </w:p>
-        </w:tc>
-        <w:tc>
-          <w:tcPr>
-            <w:tcW w:w="1559" w:type="dxa"/>
-            <w:shd w:val="clear" w:color="auto" w:fill="auto"/>
-            <w:vAlign w:val="center"/>
-          </w:tcPr>
-          <w:p>
-            <w:pPr>
-              <w:autoSpaceDE w:val="0"/>
-              <w:autoSpaceDN w:val="0"/>
-              <w:adjustRightInd w:val="0"/>
-              <w:spacing w:line="240" w:lineRule="auto"/>
-              <w:jc w:val="center"/>
-              <w:rPr>
-                <w:rFonts w:ascii="Times New Roman" w:eastAsia="Calibri" w:hAnsi="Times New Roman" w:cs="Times New Roman"/>
-                <w:bCs/>
-                <w:noProof/>
-                <w:color w:val="000000"/>
-                <w:sz w:val="20"/>
-              </w:rPr>
-            </w:pPr>
-            <w:r>
-              <w:rPr>
-                <w:rFonts w:ascii="Times New Roman" w:eastAsia="Calibri" w:hAnsi="Times New Roman" w:cs="Times New Roman"/>
-                <w:noProof/>
-                <w:color w:val="000000"/>
-                <w:sz w:val="20"/>
-                <w:lang w:eastAsia="sk-SK"/>
-              </w:rPr>
-              <w:drawing>
-                <wp:inline distT="0" distB="0" distL="0" distR="0" wp14:anchorId="55D47AEF" wp14:editId="537D1384">
-                  <wp:extent cx="525780" cy="586740"/>
-                  <wp:effectExtent l="0" t="0" r="7620" b="3810"/>
-                  <wp:docPr id="21" name="Obrázek 21" descr="elasticVessel"/>
-                  <wp:cNvGraphicFramePr>
-                    <a:graphicFrameLocks xmlns:a="http://schemas.openxmlformats.org/drawingml/2006/main" noChangeAspect="1"/>
-                  </wp:cNvGraphicFramePr>
-                  <a:graphic xmlns:a="http://schemas.openxmlformats.org/drawingml/2006/main">
-                    <a:graphicData uri="http://schemas.openxmlformats.org/drawingml/2006/picture">
-                      <pic:pic xmlns:pic="http://schemas.openxmlformats.org/drawingml/2006/picture">
-                        <pic:nvPicPr>
-                          <pic:cNvPr id="0" name="Picture 428" descr="elasticVessel"/>
-                          <pic:cNvPicPr>
-                            <a:picLocks noChangeAspect="1" noChangeArrowheads="1"/>
-                          </pic:cNvPicPr>
-                        </pic:nvPicPr>
-                        <pic:blipFill>
-                          <a:blip r:embed="rId22">
-                            <a:extLst>
-                              <a:ext uri="{28A0092B-C50C-407E-A947-70E740481C1C}">
-                                <a14:useLocalDpi xmlns:a14="http://schemas.microsoft.com/office/drawing/2010/main" val="0"/>
-                              </a:ext>
-                            </a:extLst>
-                          </a:blip>
-                          <a:srcRect/>
-                          <a:stretch>
-                            <a:fillRect/>
-                          </a:stretch>
-                        </pic:blipFill>
-                        <pic:spPr bwMode="auto">
-                          <a:xfrm>
-                            <a:off x="0" y="0"/>
-                            <a:ext cx="525780" cy="586740"/>
-                          </a:xfrm>
-                          <a:prstGeom prst="rect">
-                            <a:avLst/>
-                          </a:prstGeom>
-                          <a:noFill/>
-                          <a:ln>
-                            <a:noFill/>
-                          </a:ln>
-                        </pic:spPr>
-                      </pic:pic>
-                    </a:graphicData>
-                  </a:graphic>
-                </wp:inline>
-              </w:drawing>
-            </w:r>
-          </w:p>
-        </w:tc>
-        <w:tc>
-          <w:tcPr>
-            <w:tcW w:w="1559" w:type="dxa"/>
-            <w:vAlign w:val="center"/>
-          </w:tcPr>
-          <w:p>
-            <w:pPr>
-              <w:autoSpaceDE w:val="0"/>
-              <w:autoSpaceDN w:val="0"/>
-              <w:adjustRightInd w:val="0"/>
-              <w:spacing w:line="240" w:lineRule="auto"/>
-              <w:jc w:val="center"/>
-              <w:rPr>
-                <w:rFonts w:ascii="Times New Roman" w:hAnsi="Times New Roman" w:cs="Times New Roman"/>
-              </w:rPr>
-            </w:pPr>
-            <w:r>
-              <w:rPr>
-                <w:rFonts w:ascii="Times New Roman" w:hAnsi="Times New Roman" w:cs="Times New Roman"/>
-              </w:rPr>
-              <w:object w:dxaOrig="1260" w:dyaOrig="1020">
-                <v:shape id="_x0000_i1027" type="#_x0000_t75" style="width:54pt;height:42pt" o:ole="">
-                  <v:imagedata r:id="rId23" o:title=""/>
-                </v:shape>
-                <o:OLEObject Type="Embed" ProgID="PBrush" ShapeID="_x0000_i1027" DrawAspect="Content" ObjectID="_1494628568" r:id="rId24"/>
-              </w:object>
-            </w:r>
-          </w:p>
-        </w:tc>
-      </w:tr>
-      <w:tr>
-        <w:trPr>
-          <w:trHeight w:val="1105"/>
-          <w:jc w:val="center"/>
-        </w:trPr>
-        <w:tc>
-          <w:tcPr>
-            <w:tcW w:w="1312" w:type="dxa"/>
-            <w:vAlign w:val="center"/>
-          </w:tcPr>
-          <w:p>
-            <w:pPr>
-              <w:autoSpaceDE w:val="0"/>
-              <w:autoSpaceDN w:val="0"/>
-              <w:adjustRightInd w:val="0"/>
-              <w:spacing w:line="240" w:lineRule="auto"/>
-              <w:jc w:val="center"/>
-              <w:rPr>
-                <w:rFonts w:ascii="Times New Roman" w:eastAsia="Calibri" w:hAnsi="Times New Roman" w:cs="Times New Roman"/>
-                <w:bCs/>
-                <w:i/>
-                <w:noProof/>
-                <w:color w:val="000000"/>
-                <w:sz w:val="20"/>
-              </w:rPr>
-            </w:pPr>
-            <w:r>
-              <w:rPr>
-                <w:rFonts w:ascii="Times New Roman" w:eastAsia="Calibri" w:hAnsi="Times New Roman" w:cs="Times New Roman"/>
-                <w:bCs/>
-                <w:i/>
-                <w:noProof/>
-                <w:color w:val="000000"/>
-                <w:sz w:val="20"/>
-              </w:rPr>
-              <w:t>Populačná</w:t>
-            </w:r>
-          </w:p>
-        </w:tc>
-        <w:tc>
-          <w:tcPr>
-            <w:tcW w:w="1802" w:type="dxa"/>
-            <w:vAlign w:val="center"/>
-          </w:tcPr>
-          <w:p>
-            <w:pPr>
-              <w:autoSpaceDE w:val="0"/>
-              <w:autoSpaceDN w:val="0"/>
-              <w:adjustRightInd w:val="0"/>
-              <w:spacing w:line="240" w:lineRule="auto"/>
-              <w:jc w:val="center"/>
-              <w:rPr>
-                <w:rFonts w:ascii="Times New Roman" w:eastAsia="Calibri" w:hAnsi="Times New Roman" w:cs="Times New Roman"/>
-                <w:bCs/>
-                <w:noProof/>
-                <w:color w:val="000000"/>
-                <w:sz w:val="20"/>
-              </w:rPr>
-            </w:pPr>
-            <w:r>
-              <w:rPr>
-                <w:rFonts w:ascii="Times New Roman" w:eastAsia="Calibri" w:hAnsi="Times New Roman" w:cs="Times New Roman"/>
-                <w:bCs/>
-                <w:noProof/>
-                <w:color w:val="000000"/>
-                <w:sz w:val="20"/>
-              </w:rPr>
-              <w:t>-</w:t>
-            </w:r>
-          </w:p>
-        </w:tc>
-        <w:tc>
-          <w:tcPr>
-            <w:tcW w:w="1559" w:type="dxa"/>
-            <w:shd w:val="clear" w:color="auto" w:fill="auto"/>
-            <w:vAlign w:val="center"/>
-          </w:tcPr>
-          <w:p>
-            <w:pPr>
-              <w:autoSpaceDE w:val="0"/>
-              <w:autoSpaceDN w:val="0"/>
-              <w:adjustRightInd w:val="0"/>
-              <w:spacing w:line="240" w:lineRule="auto"/>
-              <w:jc w:val="center"/>
-              <w:rPr>
-                <w:rFonts w:ascii="Times New Roman" w:eastAsia="Calibri" w:hAnsi="Times New Roman" w:cs="Times New Roman"/>
-                <w:noProof/>
-                <w:color w:val="000000"/>
-                <w:sz w:val="20"/>
-              </w:rPr>
-            </w:pPr>
-            <w:r>
-              <w:rPr>
-                <w:rFonts w:ascii="Times New Roman" w:hAnsi="Times New Roman" w:cs="Times New Roman"/>
-              </w:rPr>
-              <w:object w:dxaOrig="1104" w:dyaOrig="1284">
-                <v:shape id="_x0000_i1028" type="#_x0000_t75" style="width:50.4pt;height:55.8pt" o:ole="">
-                  <v:imagedata r:id="rId25" o:title=""/>
-                </v:shape>
-                <o:OLEObject Type="Embed" ProgID="PBrush" ShapeID="_x0000_i1028" DrawAspect="Content" ObjectID="_1494628569" r:id="rId26"/>
-              </w:object>
-            </w:r>
-          </w:p>
-        </w:tc>
-        <w:tc>
-          <w:tcPr>
-            <w:tcW w:w="1559" w:type="dxa"/>
-            <w:vAlign w:val="center"/>
-          </w:tcPr>
-          <w:p>
-            <w:pPr>
-              <w:keepNext/>
-              <w:autoSpaceDE w:val="0"/>
-              <w:autoSpaceDN w:val="0"/>
-              <w:adjustRightInd w:val="0"/>
-              <w:spacing w:line="240" w:lineRule="auto"/>
-              <w:jc w:val="center"/>
-              <w:rPr>
-                <w:rFonts w:ascii="Times New Roman" w:hAnsi="Times New Roman" w:cs="Times New Roman"/>
-              </w:rPr>
-            </w:pPr>
-            <w:r>
-              <w:rPr>
-                <w:rFonts w:ascii="Times New Roman" w:eastAsia="Calibri" w:hAnsi="Times New Roman" w:cs="Times New Roman"/>
-                <w:noProof/>
-                <w:color w:val="000000"/>
-                <w:sz w:val="20"/>
-              </w:rPr>
-              <w:t>-</w:t>
-            </w:r>
-          </w:p>
-        </w:tc>
-      </w:tr>
-    </w:tbl>
-    <w:p>
-      <w:pPr>
-        <w:pStyle w:val="Titulek"/>
-      </w:pPr>
-      <w:bookmarkStart w:id="6" w:name="_Ref420702095"/>
-      <w:r>
-        <w:t xml:space="preserve">Tabuľka </w:t>
-      </w:r>
-      <w:r>
-        <w:fldChar w:fldCharType="begin"/>
-      </w:r>
-      <w:r>
-        <w:instrText xml:space="preserve"> SEQ Tabuľka \* ARABIC </w:instrText>
-      </w:r>
-      <w:r>
-        <w:fldChar w:fldCharType="separate"/>
-      </w:r>
-      <w:r>
-        <w:rPr>
-          <w:noProof/>
-        </w:rPr>
-        <w:t>2</w:t>
-      </w:r>
-      <w:r>
-        <w:fldChar w:fldCharType="end"/>
-      </w:r>
-      <w:r>
-        <w:t xml:space="preserve">, Použité fyzikálne domény, kurzívou sú </w:t>
-      </w:r>
-      <w:r>
-        <w:t xml:space="preserve">fyzikálne </w:t>
-      </w:r>
-      <w:r>
-        <w:t>domény</w:t>
-      </w:r>
-      <w:r>
-        <w:t xml:space="preserve">, ktorých komponenty sú navrhnuté a </w:t>
-      </w:r>
-      <w:r>
-        <w:t>definované v</w:t>
-      </w:r>
-      <w:r>
-        <w:t> </w:t>
-      </w:r>
-      <w:r>
-        <w:t>práci</w:t>
-      </w:r>
-      <w:bookmarkEnd w:id="6"/>
-      <w:r>
-        <w:t xml:space="preserve">. Analógiou elektrického odporu je </w:t>
-      </w:r>
-      <w:r>
-        <w:t>tepelná</w:t>
-      </w:r>
-      <w:r>
-        <w:t xml:space="preserve"> vodivosť, difúzia, alebo hydraulický odpor ciev. Analógiou </w:t>
-      </w:r>
-      <w:r>
-        <w:t>elektrického akumulátoru náboja je akumulácia tepelnej energie, akumulácia molov chemickej látky, akumulácia objemu krvi v cievach, alebo akumulácia počtu buniek v danej populácii. Analógia elektrickej cievky je v práci použitá len pre zotrvačnosť toku krvi.</w:t>
-      </w:r>
-      <w:r>
-        <w:t xml:space="preserve"> </w:t>
+        <w:t xml:space="preserve"> Každý komponent má pritom grafickú ikonku, ktorá reprezentuje jeho použitie v schémach </w:t>
+      </w:r>
+      <w:r>
+        <w:lastRenderedPageBreak/>
+        <w:t>inak nazývaných i diagramami alebo obvodmi. Zo sch</w:t>
+      </w:r>
+      <w:r>
+        <w:t>ém sa potom</w:t>
+      </w:r>
+      <w:r>
+        <w:t xml:space="preserve"> gener</w:t>
+      </w:r>
+      <w:r>
+        <w:t>ujú matematické rovnice, ktoré sú ukryté v jednotlivých spojeniach a komponentoch.</w:t>
       </w:r>
     </w:p>
     <w:p>
@@ -8379,11 +7138,7 @@
         <w:jc w:val="both"/>
       </w:pPr>
       <w:r>
-        <w:t xml:space="preserve">Hlavným účelom takéhoto grafického prekrytia matematických vzťahov je zaviesť prehľadnosť, čitateľnosť, obmedziť chybovosť, a hlavne </w:t>
-      </w:r>
-      <w:r>
-        <w:lastRenderedPageBreak/>
-        <w:t>umožniť jednoduché rozširovanie modelov</w:t>
+        <w:t>Hlavným účelom takéhoto grafického prekrytia matematických vzťahov je zaviesť prehľadnosť, čitateľnosť, obmedziť chybovosť, a hlavne umožniť jednoduché rozširovanie modelov</w:t>
       </w:r>
       <w:r>
         <w:t xml:space="preserve"> </w:t>
@@ -8782,7 +7537,14 @@
         <w:rPr>
           <w:noProof/>
         </w:rPr>
-        <w:t>(Siggaard-Andersen and Siggaard-Andersen, 1990)</w:t>
+        <w:t>(Siggaard-</w:t>
+      </w:r>
+      <w:r>
+        <w:rPr>
+          <w:noProof/>
+        </w:rPr>
+        <w:lastRenderedPageBreak/>
+        <w:t>Andersen and Siggaard-Andersen, 1990)</w:t>
       </w:r>
       <w:r>
         <w:fldChar w:fldCharType="end"/>
@@ -8795,17 +7557,15 @@
       </w:r>
       <w:proofErr w:type="spellStart"/>
       <w:r>
-        <w:t>extravaskulárnej</w:t>
-      </w:r>
-      <w:proofErr w:type="spellEnd"/>
-      <w:r>
-        <w:t xml:space="preserve"> </w:t>
-      </w:r>
-      <w:proofErr w:type="spellStart"/>
-      <w:r>
-        <w:t>oxygenizácie</w:t>
-      </w:r>
-      <w:proofErr w:type="spellEnd"/>
+        <w:t>extravaskulárne</w:t>
+      </w:r>
+      <w:r>
+        <w:t>ho</w:t>
+      </w:r>
+      <w:proofErr w:type="spellEnd"/>
+      <w:r>
+        <w:t xml:space="preserve"> okysličenia krvi</w:t>
+      </w:r>
       <w:r>
         <w:t xml:space="preserve"> </w:t>
       </w:r>
@@ -8828,7 +7588,16 @@
         <w:fldChar w:fldCharType="end"/>
       </w:r>
       <w:r>
-        <w:t>, ktorá bola navrhnutá pre</w:t>
+        <w:t>. Tieto a mnohé ďalšie vstupy v podobe infúzií, dialýzy, transfúzie alebo krvácania</w:t>
+      </w:r>
+      <w:r>
+        <w:t xml:space="preserve"> </w:t>
+      </w:r>
+      <w:r>
+        <w:t>boli</w:t>
+      </w:r>
+      <w:r>
+        <w:t xml:space="preserve"> navrhnutá pre</w:t>
       </w:r>
       <w:r>
         <w:t xml:space="preserve"> výukové simulácie v projekte </w:t>
@@ -8847,11 +7616,7 @@
       </w:r>
       <w:proofErr w:type="spellStart"/>
       <w:r>
-        <w:t>lé</w:t>
-      </w:r>
-      <w:r>
-        <w:lastRenderedPageBreak/>
-        <w:t>kařskou</w:t>
+        <w:t>lékařskou</w:t>
       </w:r>
       <w:proofErr w:type="spellEnd"/>
       <w:r>
@@ -9270,7 +8035,23 @@
         <w:t>2</w:t>
       </w:r>
       <w:r>
-        <w:t xml:space="preserve">. V každom pohľade sa tak zafixujú dve pri dve z daných troch hladín a sleduje sa stav pri meniacej sa tretej veličiny. Matematicky je na tento problém možné nazerať ako na sústavu troch rovníc s tromi neznámymi, ktorými sú priemerný titračný náboj na hemoglobíne; saturácia </w:t>
+        <w:t>. V každom pohľ</w:t>
+      </w:r>
+      <w:r>
+        <w:t xml:space="preserve">ade sa tak zafixujú dve </w:t>
+      </w:r>
+      <w:r>
+        <w:t>z daných troch hladín a sleduje sa stav pri meniacej sa tretej veličiny. Matematicky je na tento problém možné nazerať ako na sústavu troch</w:t>
+      </w:r>
+      <w:r>
+        <w:t xml:space="preserve"> </w:t>
+      </w:r>
+      <w:r>
+        <w:t>rovníc s tromi neznámymi, ktorými sú priemerný titračný náboj na hemoglobíne; sa</w:t>
+      </w:r>
+      <w:r>
+        <w:lastRenderedPageBreak/>
+        <w:t xml:space="preserve">turácia </w:t>
       </w:r>
       <w:r>
         <w:t>0</w:t>
@@ -9294,6 +8075,9 @@
         <w:t xml:space="preserve">. Všetky tri rovnice sú však navzájom nelineárne prepojené tak, že ich nie je možné rozdeliť, preto samostatné aproximácie jednotlivých neznámych nikdy nebudú </w:t>
       </w:r>
       <w:r>
+        <w:t xml:space="preserve">postačujúce </w:t>
+      </w:r>
+      <w:r>
         <w:t xml:space="preserve">k </w:t>
       </w:r>
       <w:r>
@@ -9363,11 +8147,7 @@
       </w:r>
       <w:proofErr w:type="spellEnd"/>
       <w:r>
-        <w:t xml:space="preserve"> ako je 2,3-difosfoglycerát, </w:t>
-      </w:r>
-      <w:r>
-        <w:lastRenderedPageBreak/>
-        <w:t>chlór, či iné fosfáty.</w:t>
+        <w:t xml:space="preserve"> ako je 2,3-difosfoglycerát, chlór, či iné fosfáty.</w:t>
       </w:r>
       <w:r>
         <w:t xml:space="preserve"> </w:t>
@@ -9434,7 +8214,7 @@
                     <pic:cNvPicPr/>
                   </pic:nvPicPr>
                   <pic:blipFill>
-                    <a:blip r:embed="rId27">
+                    <a:blip r:embed="rId12">
                       <a:extLst>
                         <a:ext uri="{28A0092B-C50C-407E-A947-70E740481C1C}">
                           <a14:useLocalDpi xmlns:a14="http://schemas.microsoft.com/office/drawing/2010/main" val="0"/>
@@ -9465,7 +8245,7 @@
       <w:pPr>
         <w:pStyle w:val="Titulek"/>
       </w:pPr>
-      <w:bookmarkStart w:id="7" w:name="_Ref420847652"/>
+      <w:bookmarkStart w:id="6" w:name="_Ref420847652"/>
       <w:r>
         <w:t xml:space="preserve">Obrázok </w:t>
       </w:r>
@@ -9487,7 +8267,7 @@
       <w:r>
         <w:fldChar w:fldCharType="end"/>
       </w:r>
-      <w:bookmarkEnd w:id="7"/>
+      <w:bookmarkEnd w:id="6"/>
       <w:r>
         <w:t>, Zrovnanie nameraných dát</w:t>
       </w:r>
@@ -9679,6 +8459,7 @@
         <w:jc w:val="both"/>
       </w:pPr>
       <w:r>
+        <w:lastRenderedPageBreak/>
         <w:t xml:space="preserve">Vďaka jazyku Modelica je možné </w:t>
       </w:r>
       <w:r>
@@ -9707,15 +8488,7 @@
       </w:r>
       <w:proofErr w:type="spellEnd"/>
       <w:r>
-        <w:t xml:space="preserve"> (tzv. </w:t>
-      </w:r>
-      <w:proofErr w:type="spellStart"/>
-      <w:r>
-        <w:t>specie</w:t>
-      </w:r>
-      <w:proofErr w:type="spellEnd"/>
-      <w:r>
-        <w:t xml:space="preserve">) i formy jednotlivých nezávislých väzobných miest na </w:t>
+        <w:t xml:space="preserve"> i formy jednotlivých nezávislých väzobných miest na </w:t>
       </w:r>
       <w:proofErr w:type="spellStart"/>
       <w:r>
@@ -9737,11 +8510,7 @@
       </w:r>
       <w:proofErr w:type="spellEnd"/>
       <w:r>
-        <w:t xml:space="preserve"> reprezentujúcej výpočet </w:t>
-      </w:r>
-      <w:r>
-        <w:lastRenderedPageBreak/>
-        <w:t xml:space="preserve">koncentrácie konkrétnej formy celej makromolekuly zo koncentrácií vybraných foriem jej nezávislých častí; a chemického roztoku reprezentujúceho extenzívne a intenzívne vlastnosti prostredia, v ktorom sa systém nachádza. Práve tieto komponenty </w:t>
+        <w:t xml:space="preserve"> reprezentujúcej výpočet koncentrácie konkrétnej formy celej makromolekuly z koncentrácií vybraných foriem jej nezávislých častí; a chemického roztoku reprezentujúceho extenzívne a intenzívne vlastnosti prostredia, v ktorom sa systém nachádza. Práve tieto komponenty </w:t>
       </w:r>
       <w:r>
         <w:t>spájate</w:t>
@@ -10092,6 +8861,7 @@
         <w:jc w:val="both"/>
       </w:pPr>
       <w:r>
+        <w:lastRenderedPageBreak/>
         <w:t xml:space="preserve">Veľmi častým dotazom na veľké </w:t>
       </w:r>
       <w:proofErr w:type="spellStart"/>
@@ -10130,19 +8900,12 @@
         <w:rPr>
           <w:i/>
         </w:rPr>
-        <w:t xml:space="preserve">možné integrovať do jedného komplexného modelu, ktorý bude vždy aspoň tak dobrý ako </w:t>
+        <w:t>možné integrovať do jedného komplexného modelu, ktorý bude vždy aspoň tak dobrý ako všetky samostatné modely popisujúce jednotlivé experimenty</w:t>
       </w:r>
       <w:r>
         <w:rPr>
           <w:i/>
         </w:rPr>
-        <w:lastRenderedPageBreak/>
-        <w:t>všetky samostatné modely popisujúce jednotlivé experimenty</w:t>
-      </w:r>
-      <w:r>
-        <w:rPr>
-          <w:i/>
-        </w:rPr>
         <w:t>“</w:t>
       </w:r>
       <w:r>
@@ -10158,7 +8921,12 @@
         <w:t xml:space="preserve"> (v Sekcii 5)</w:t>
       </w:r>
       <w:r>
-        <w:t>, kde práca formalizuje definíciu reálneho experimentu, modelu a čiastočného usporiadania modelov (operátor „aspoň tak dobrý ako“ medzi dvoma modelmi). Pomo</w:t>
+        <w:t>, kde práca formalizuje definíciu reálneho experim</w:t>
+      </w:r>
+      <w:bookmarkStart w:id="7" w:name="_GoBack"/>
+      <w:bookmarkEnd w:id="7"/>
+      <w:r>
+        <w:t>entu, modelu a čiastočného usporiadania modelov (operátor „aspoň tak dobrý ako“ medzi dvoma modelmi). Pomo</w:t>
       </w:r>
       <w:r>
         <w:t>cou týchto exaktných definícií použitím pravidiel</w:t>
@@ -10441,7 +9209,11 @@
         <w:t>.</w:t>
       </w:r>
       <w:r>
-        <w:t xml:space="preserve"> V Európe sa projekt </w:t>
+        <w:t xml:space="preserve"> V Európe </w:t>
+      </w:r>
+      <w:r>
+        <w:lastRenderedPageBreak/>
+        <w:t xml:space="preserve">sa projekt </w:t>
       </w:r>
       <w:r>
         <w:t xml:space="preserve">EuroPhysiome </w:t>
@@ -10602,11 +9374,7 @@
         <w:fldChar w:fldCharType="end"/>
       </w:r>
       <w:r>
-        <w:t xml:space="preserve">. A to i napriek tomu, že Európa financuje </w:t>
-      </w:r>
-      <w:r>
-        <w:lastRenderedPageBreak/>
-        <w:t xml:space="preserve">zároveň projekty určené na vývoj </w:t>
+        <w:t xml:space="preserve">. A to i napriek tomu, že Európa financuje zároveň projekty určené na vývoj </w:t>
       </w:r>
       <w:r>
         <w:t xml:space="preserve">univerzálneho modelovacieho </w:t>
@@ -10778,7 +9546,11 @@
       </w:r>
       <w:proofErr w:type="spellEnd"/>
       <w:r>
-        <w:t>. Tento silný potenciál veľkých komplexných modelov však zostáva ukrytý do body než bude možné modely navzájom integrovať a formalizovať pomocou hierarchických</w:t>
+        <w:t xml:space="preserve">. </w:t>
+      </w:r>
+      <w:r>
+        <w:lastRenderedPageBreak/>
+        <w:t>Tento silný potenciál veľkých komplexných modelov však zostáva ukrytý do body než bude možné modely navzájom integrovať a formalizovať pomocou hierarchických</w:t>
       </w:r>
       <w:r>
         <w:t xml:space="preserve"> (objektovo-orientovaných)</w:t>
@@ -10799,11 +9571,7 @@
         <w:t>.</w:t>
       </w:r>
       <w:r>
-        <w:t xml:space="preserve"> Modelica je však </w:t>
-      </w:r>
-      <w:r>
-        <w:lastRenderedPageBreak/>
-        <w:t xml:space="preserve">len akási robustná nadstavba nad matematiku hybridných diferenciálnych rovníc, ktorými je daný systém </w:t>
+        <w:t xml:space="preserve"> Modelica je však len akási robustná nadstavba nad matematiku hybridných diferenciálnych rovníc, ktorými je daný systém </w:t>
       </w:r>
       <w:proofErr w:type="spellStart"/>
       <w:r>
@@ -11100,7 +9868,11 @@
       </w:r>
       <w:proofErr w:type="spellEnd"/>
       <w:r>
-        <w:t xml:space="preserve"> deje. A to do takej miery, že je možné z modelu presne vyjadriť </w:t>
+        <w:t xml:space="preserve"> deje. A to do takej miery, že je možné </w:t>
+      </w:r>
+      <w:r>
+        <w:lastRenderedPageBreak/>
+        <w:t xml:space="preserve">z modelu presne vyjadriť </w:t>
       </w:r>
       <w:r>
         <w:t xml:space="preserve">množstvo konkrétnej formy </w:t>
@@ -11165,11 +9937,7 @@
       </w:r>
       <w:proofErr w:type="spellEnd"/>
       <w:r>
-        <w:t xml:space="preserve"> ako jeden </w:t>
-      </w:r>
-      <w:r>
-        <w:lastRenderedPageBreak/>
-        <w:t xml:space="preserve">so základných princípov chemickej domény. Pomocou daného </w:t>
+        <w:t xml:space="preserve"> ako jeden so základných princípov chemickej domény. Pomocou daného </w:t>
       </w:r>
       <w:proofErr w:type="spellStart"/>
       <w:r>
@@ -11383,7 +10151,11 @@
       </w:r>
       <w:proofErr w:type="spellEnd"/>
       <w:r>
-        <w:t xml:space="preserve"> teplo, ktoré takto prenáša do pľúc </w:t>
+        <w:t xml:space="preserve"> teplo, ktoré takto </w:t>
+      </w:r>
+      <w:r>
+        <w:lastRenderedPageBreak/>
+        <w:t xml:space="preserve">prenáša do pľúc </w:t>
       </w:r>
       <w:r>
         <w:fldChar w:fldCharType="begin">
@@ -11537,11 +10309,7 @@
         <w:jc w:val="both"/>
       </w:pPr>
       <w:r>
-        <w:t xml:space="preserve">Jednoznačným záverom je, že fyziologické modely človeka je možné integrovať do jedného komplexného modelu, ktorý by mal popisovať </w:t>
-      </w:r>
-      <w:r>
-        <w:lastRenderedPageBreak/>
-        <w:t xml:space="preserve">všetky experimenty pôvodných modelov. Toto tvrdenie práca dokazuje teoreticky pomocou exaktne definovaných pojmov a zároveň ukazuje príklad integrácie nového prístupu acidobázy a prenosu krvných plynov s veľkým komplexným modelom HumMod 1.6. </w:t>
+        <w:t xml:space="preserve">Jednoznačným záverom je, že fyziologické modely človeka je možné integrovať do jedného komplexného modelu, ktorý by mal popisovať všetky experimenty pôvodných modelov. Toto tvrdenie práca dokazuje teoreticky pomocou exaktne definovaných pojmov a zároveň ukazuje príklad integrácie nového prístupu acidobázy a prenosu krvných plynov s veľkým komplexným modelom HumMod 1.6. </w:t>
       </w:r>
     </w:p>
     <w:p>
@@ -11783,7 +10551,11 @@
         <w:t xml:space="preserve">ch. </w:t>
       </w:r>
       <w:r>
-        <w:t>Navyše integračný prístup pomocou jednotlivých chemických reakcií na konkrétnych miestach na makromolekule umožňuje sledovať i tepelné vplyvy a exotermické-endotermické vlastnosti. Tým bolo možné náš model rozšíriť i na vplyvy a viazanie tepla jednotlivými reakciami. Potvrdilo sa i pozorovanie, že hemoglobín je schopný preniesť asi 5</w:t>
+        <w:t xml:space="preserve">Navyše integračný prístup pomocou jednotlivých chemických reakcií na konkrétnych miestach na makromolekule umožňuje sledovať i tepelné vplyvy a exotermické-endotermické vlastnosti. Tým bolo možné náš model rozšíriť i na vplyvy a viazanie tepla jednotlivými reakciami. Potvrdilo sa i pozorovanie, že hemoglobín je schopný preniesť </w:t>
+      </w:r>
+      <w:r>
+        <w:lastRenderedPageBreak/>
+        <w:t>asi 5</w:t>
       </w:r>
       <w:r>
         <w:rPr>
@@ -11826,8 +10598,6 @@
       </w:r>
     </w:p>
     <w:p>
-      <w:bookmarkStart w:id="10" w:name="_GoBack"/>
-      <w:bookmarkEnd w:id="10"/>
       <w:r>
         <w:t xml:space="preserve">Potvrdenie hypotéz. </w:t>
       </w:r>
@@ -11845,7 +10615,6 @@
     </w:p>
     <w:p>
       <w:r>
-        <w:lastRenderedPageBreak/>
         <w:t xml:space="preserve">Knižnice </w:t>
       </w:r>
       <w:proofErr w:type="spellStart"/>
@@ -11866,11 +10635,11 @@
       <w:pPr>
         <w:pStyle w:val="Nadpis1"/>
       </w:pPr>
-      <w:bookmarkStart w:id="11" w:name="_Toc420546205"/>
+      <w:bookmarkStart w:id="10" w:name="_Toc420546205"/>
       <w:r>
         <w:t>Použitá literatúra</w:t>
       </w:r>
-      <w:bookmarkEnd w:id="11"/>
+      <w:bookmarkEnd w:id="10"/>
     </w:p>
     <w:p>
       <w:pPr>
@@ -12004,6 +10773,7 @@
         <w:spacing w:after="0"/>
       </w:pPr>
       <w:r>
+        <w:lastRenderedPageBreak/>
         <w:t xml:space="preserve">Bassingthwaighte, J.B. Strategies for the physiome project. </w:t>
       </w:r>
       <w:r>
@@ -12058,7 +10828,6 @@
         <w:spacing w:after="0"/>
       </w:pPr>
       <w:r>
-        <w:lastRenderedPageBreak/>
         <w:t xml:space="preserve">Dash, R.K. and Bassingthwaighte, J.B. Erratum to: Blood HbO2 and HbCO2 dissociation curves at varied O2, CO2, pH, 2, 3-DPG and temperature levels. </w:t>
       </w:r>
       <w:r>
@@ -12239,6 +11008,7 @@
         <w:spacing w:after="0"/>
       </w:pPr>
       <w:r>
+        <w:lastRenderedPageBreak/>
         <w:t>Hester, R.L.</w:t>
       </w:r>
       <w:r>
@@ -12302,7 +11072,6 @@
         <w:spacing w:after="0"/>
       </w:pPr>
       <w:r>
-        <w:lastRenderedPageBreak/>
         <w:t>Hunter, P.J.</w:t>
       </w:r>
       <w:r>
@@ -12519,6 +11288,7 @@
         <w:spacing w:after="0"/>
       </w:pPr>
       <w:r>
+        <w:lastRenderedPageBreak/>
         <w:t xml:space="preserve">Mateják, M. and Kofránek, J. HumMod–Golem Edition–Rozsáhlý model fyziologických systémů. </w:t>
       </w:r>
       <w:r>
@@ -12573,7 +11343,6 @@
         <w:spacing w:after="0"/>
       </w:pPr>
       <w:r>
-        <w:lastRenderedPageBreak/>
         <w:t>Mateják, M.</w:t>
       </w:r>
       <w:r>
@@ -12772,6 +11541,7 @@
         <w:spacing w:after="0"/>
       </w:pPr>
       <w:r>
+        <w:lastRenderedPageBreak/>
         <w:t>Perutz, M.</w:t>
       </w:r>
       <w:r>
@@ -12835,7 +11605,6 @@
         <w:spacing w:after="0"/>
       </w:pPr>
       <w:r>
-        <w:lastRenderedPageBreak/>
         <w:t xml:space="preserve">Severinghaus, J.W. Simple, accurate equations for human blood O2 dissociation computations. </w:t>
       </w:r>
       <w:r>
@@ -12980,6 +11749,7 @@
     </w:p>
     <w:p>
       <w:r>
+        <w:lastRenderedPageBreak/>
         <w:br w:type="page"/>
       </w:r>
     </w:p>
@@ -13688,7 +12458,7 @@
         </w:rPr>
         <w:t xml:space="preserve"> online 1 September 2014.</w:t>
       </w:r>
-      <w:hyperlink r:id="rId28" w:tooltip="http://dx.doi.org/10.1016/j.compbiomed.2014.08.025" w:history="1">
+      <w:hyperlink r:id="rId13" w:tooltip="http://dx.doi.org/10.1016/j.compbiomed.2014.08.025" w:history="1">
         <w:r>
           <w:rPr>
             <w:rStyle w:val="Hypertextovodkaz"/>
@@ -14319,7 +13089,7 @@
         </w:rPr>
         <w:t> </w:t>
       </w:r>
-      <w:hyperlink r:id="rId29" w:tooltip="http://www.researchgate.net/publication/259892318_Physiolibrary_-Modelica_library_for_Physiology" w:history="1">
+      <w:hyperlink r:id="rId14" w:tooltip="http://www.researchgate.net/publication/259892318_Physiolibrary_-Modelica_library_for_Physiology" w:history="1">
         <w:r>
           <w:rPr>
             <w:rStyle w:val="Hypertextovodkaz"/>
@@ -14446,7 +13216,7 @@
         </w:rPr>
         <w:t xml:space="preserve"> 12, 2014 (</w:t>
       </w:r>
-      <w:hyperlink r:id="rId30" w:tooltip="modelicafreelibraryaward2014.pdf (2.3 MB)" w:history="1">
+      <w:hyperlink r:id="rId15" w:tooltip="modelicafreelibraryaward2014.pdf (2.3 MB)" w:history="1">
         <w:r>
           <w:rPr>
             <w:rStyle w:val="Hypertextovodkaz"/>
@@ -15840,7 +14610,7 @@
       <w:r>
         <w:t xml:space="preserve"> of Washington, Seattle, WA 98195;  </w:t>
       </w:r>
-      <w:hyperlink r:id="rId31" w:history="1">
+      <w:hyperlink r:id="rId16" w:history="1">
         <w:r>
           <w:rPr>
             <w:rStyle w:val="Hypertextovodkaz"/>
@@ -17103,7 +15873,7 @@
         </w:rPr>
         <w:t xml:space="preserve">: </w:t>
       </w:r>
-      <w:hyperlink r:id="rId32" w:tooltip="modelica_vs.pdf" w:history="1">
+      <w:hyperlink r:id="rId17" w:tooltip="modelica_vs.pdf" w:history="1">
         <w:r>
           <w:rPr>
             <w:rStyle w:val="Hypertextovodkaz"/>
@@ -20893,8 +19663,8 @@
     </w:p>
     <w:p/>
     <w:sectPr>
-      <w:footerReference w:type="even" r:id="rId33"/>
-      <w:footerReference w:type="default" r:id="rId34"/>
+      <w:footerReference w:type="even" r:id="rId18"/>
+      <w:footerReference w:type="default" r:id="rId19"/>
       <w:pgSz w:w="8391" w:h="11907" w:code="11"/>
       <w:pgMar w:top="1440" w:right="1080" w:bottom="1440" w:left="1080" w:header="708" w:footer="708" w:gutter="0"/>
       <w:cols w:space="708"/>
@@ -20958,7 +19728,7 @@
           <w:rPr>
             <w:noProof/>
           </w:rPr>
-          <w:t>30</w:t>
+          <w:t>34</w:t>
         </w:r>
         <w:r>
           <w:fldChar w:fldCharType="end"/>
@@ -21003,7 +19773,7 @@
           <w:rPr>
             <w:noProof/>
           </w:rPr>
-          <w:t>29</w:t>
+          <w:t>33</w:t>
         </w:r>
         <w:r>
           <w:fldChar w:fldCharType="end"/>
@@ -21870,14 +20640,14 @@
         <v:path o:extrusionok="f" gradientshapeok="t" o:connecttype="rect"/>
         <o:lock v:ext="edit" aspectratio="t"/>
       </v:shapetype>
-      <v:shape id="_x0000_i1493" type="#_x0000_t75" style="width:13.8pt;height:6.6pt;visibility:visible" o:bullet="t">
+      <v:shape id="_x0000_i1503" type="#_x0000_t75" style="width:13.8pt;height:6.6pt;visibility:visible" o:bullet="t">
         <v:imagedata r:id="rId1" o:title="ThermalPorts"/>
       </v:shape>
     </w:pict>
   </w:numPicBullet>
   <w:numPicBullet w:numPicBulletId="1">
     <w:pict>
-      <v:shape id="_x0000_i1494" type="#_x0000_t75" style="width:16.8pt;height:8.4pt;visibility:visible" o:bullet="t">
+      <v:shape id="_x0000_i1504" type="#_x0000_t75" style="width:16.8pt;height:8.4pt;visibility:visible" o:bullet="t">
         <v:imagedata r:id="rId2" o:title="HydraulicPorts"/>
       </v:shape>
     </w:pict>
@@ -25150,7 +23920,7 @@
 </file>
 
 <file path=customXml/itemProps1.xml><?xml version="1.0" encoding="utf-8"?>
-<ds:datastoreItem xmlns:ds="http://schemas.openxmlformats.org/officeDocument/2006/customXml" ds:itemID="{669F80C2-63AB-4B86-97FB-A8284DDF3ED3}">
+<ds:datastoreItem xmlns:ds="http://schemas.openxmlformats.org/officeDocument/2006/customXml" ds:itemID="{C0870EDA-1806-4FF2-A29E-1CD19F4D0F00}">
   <ds:schemaRefs>
     <ds:schemaRef ds:uri="http://schemas.openxmlformats.org/officeDocument/2006/bibliography"/>
   </ds:schemaRefs>

</xml_diff>